<commit_message>
added counterRep to the document
</commit_message>
<xml_diff>
--- a/fibonacciHeap_carinebel_tamilavi.docx
+++ b/fibonacciHeap_carinebel_tamilavi.docx
@@ -241,9 +241,6 @@
           <w:numId w:val="4"/>
         </w:numPr>
         <w:jc w:val="both"/>
-        <w:rPr>
-          <w:rFonts w:hint="cs"/>
-        </w:rPr>
       </w:pPr>
       <w:r>
         <w:rPr>
@@ -275,9 +272,6 @@
           <w:numId w:val="4"/>
         </w:numPr>
         <w:jc w:val="both"/>
-        <w:rPr>
-          <w:rFonts w:hint="cs"/>
-        </w:rPr>
       </w:pPr>
       <w:r>
         <w:rPr>
@@ -309,9 +303,6 @@
           <w:numId w:val="4"/>
         </w:numPr>
         <w:jc w:val="both"/>
-        <w:rPr>
-          <w:rFonts w:hint="cs"/>
-        </w:rPr>
       </w:pPr>
       <w:r>
         <w:rPr>
@@ -445,9 +436,6 @@
           <w:numId w:val="4"/>
         </w:numPr>
         <w:jc w:val="both"/>
-        <w:rPr>
-          <w:rFonts w:hint="cs"/>
-        </w:rPr>
       </w:pPr>
       <w:r>
         <w:t>Getters&amp;setters</w:t>
@@ -951,7 +939,6 @@
       <w:pPr>
         <w:jc w:val="both"/>
         <w:rPr>
-          <w:rFonts w:hint="cs"/>
           <w:rtl/>
         </w:rPr>
       </w:pPr>
@@ -1040,7 +1027,6 @@
             <w:pPr>
               <w:jc w:val="both"/>
               <w:rPr>
-                <w:rFonts w:hint="cs"/>
                 <w:b/>
                 <w:bCs/>
                 <w:rtl/>
@@ -1107,9 +1093,6 @@
           <w:p>
             <w:pPr>
               <w:jc w:val="both"/>
-              <w:rPr>
-                <w:rFonts w:hint="cs"/>
-              </w:rPr>
             </w:pPr>
             <w:r>
               <w:t>private void initializeHeap</w:t>
@@ -1124,7 +1107,6 @@
             <w:pPr>
               <w:jc w:val="both"/>
               <w:rPr>
-                <w:rFonts w:hint="cs"/>
                 <w:rtl/>
               </w:rPr>
             </w:pPr>
@@ -1180,7 +1162,6 @@
             <w:pPr>
               <w:jc w:val="both"/>
               <w:rPr>
-                <w:rFonts w:hint="cs"/>
                 <w:rtl/>
               </w:rPr>
             </w:pPr>
@@ -1256,7 +1237,6 @@
             <w:pPr>
               <w:jc w:val="both"/>
               <w:rPr>
-                <w:rFonts w:hint="cs"/>
                 <w:rtl/>
               </w:rPr>
             </w:pPr>
@@ -1326,9 +1306,6 @@
           <w:p>
             <w:pPr>
               <w:jc w:val="both"/>
-              <w:rPr>
-                <w:rFonts w:hint="cs"/>
-              </w:rPr>
             </w:pPr>
             <w:r>
               <w:t>private void findMinInroots</w:t>
@@ -1343,7 +1320,6 @@
             <w:pPr>
               <w:jc w:val="both"/>
               <w:rPr>
-                <w:rFonts w:hint="cs"/>
                 <w:rtl/>
               </w:rPr>
             </w:pPr>
@@ -1464,9 +1440,6 @@
           <w:p>
             <w:pPr>
               <w:jc w:val="both"/>
-              <w:rPr>
-                <w:rFonts w:hint="cs"/>
-              </w:rPr>
             </w:pPr>
             <w:r>
               <w:t>private void detachNodeFromItsSiblings</w:t>
@@ -1511,7 +1484,7 @@
             <w:pPr>
               <w:jc w:val="both"/>
               <w:rPr>
-                <w:rFonts w:ascii="Calibri" w:eastAsia="Calibri" w:hAnsi="Calibri" w:hint="cs"/>
+                <w:rFonts w:ascii="Calibri" w:eastAsia="Calibri" w:hAnsi="Calibri"/>
               </w:rPr>
             </w:pPr>
             <m:oMathPara>
@@ -1553,9 +1526,6 @@
           <w:p>
             <w:pPr>
               <w:jc w:val="both"/>
-              <w:rPr>
-                <w:rFonts w:hint="cs"/>
-              </w:rPr>
             </w:pPr>
             <w:r>
               <w:t>private void addMinChildrenToRoots</w:t>
@@ -1570,7 +1540,6 @@
             <w:pPr>
               <w:jc w:val="both"/>
               <w:rPr>
-                <w:rFonts w:hint="cs"/>
                 <w:rtl/>
               </w:rPr>
             </w:pPr>
@@ -1660,9 +1629,6 @@
           <w:p>
             <w:pPr>
               <w:jc w:val="both"/>
-              <w:rPr>
-                <w:rFonts w:hint="cs"/>
-              </w:rPr>
             </w:pPr>
             <w:r>
               <w:t>private void cut</w:t>
@@ -1677,7 +1643,6 @@
             <w:pPr>
               <w:jc w:val="both"/>
               <w:rPr>
-                <w:rFonts w:hint="cs"/>
                 <w:rtl/>
               </w:rPr>
             </w:pPr>
@@ -1753,9 +1718,6 @@
           <w:p>
             <w:pPr>
               <w:jc w:val="both"/>
-              <w:rPr>
-                <w:rFonts w:hint="cs"/>
-              </w:rPr>
             </w:pPr>
             <w:r>
               <w:t>private void cascadingCut</w:t>
@@ -1770,7 +1732,6 @@
             <w:pPr>
               <w:jc w:val="both"/>
               <w:rPr>
-                <w:rFonts w:hint="cs"/>
                 <w:rtl/>
               </w:rPr>
             </w:pPr>
@@ -1866,9 +1827,6 @@
           <w:p>
             <w:pPr>
               <w:jc w:val="both"/>
-              <w:rPr>
-                <w:rFonts w:hint="cs"/>
-              </w:rPr>
             </w:pPr>
             <w:r>
               <w:t>public static void  initializeLinks</w:t>
@@ -1945,9 +1903,6 @@
           <w:p>
             <w:pPr>
               <w:jc w:val="both"/>
-              <w:rPr>
-                <w:rFonts w:hint="cs"/>
-              </w:rPr>
             </w:pPr>
             <w:r>
               <w:t>public static int totalCuts</w:t>
@@ -2088,7 +2043,6 @@
             <w:pPr>
               <w:jc w:val="both"/>
               <w:rPr>
-                <w:rFonts w:hint="cs"/>
                 <w:b/>
                 <w:bCs/>
                 <w:rtl/>
@@ -2180,7 +2134,14 @@
                 <w:rFonts w:hint="cs"/>
                 <w:rtl/>
               </w:rPr>
-              <w:t>מחזיר האם הערימה ריקה ע"י בדיקה האם יש שורשים</w:t>
+              <w:t>מחזירה</w:t>
+            </w:r>
+            <w:r>
+              <w:rPr>
+                <w:rFonts w:hint="cs"/>
+                <w:rtl/>
+              </w:rPr>
+              <w:t xml:space="preserve"> האם הערימה ריקה ע"י בדיקה האם יש שורשים</w:t>
             </w:r>
           </w:p>
         </w:tc>
@@ -2231,9 +2192,6 @@
           <w:p>
             <w:pPr>
               <w:jc w:val="both"/>
-              <w:rPr>
-                <w:rFonts w:hint="cs"/>
-              </w:rPr>
             </w:pPr>
             <w:r>
               <w:t>public HeapNode insert</w:t>
@@ -2248,16 +2206,22 @@
             <w:pPr>
               <w:jc w:val="both"/>
               <w:rPr>
-                <w:rFonts w:hint="cs"/>
-                <w:rtl/>
-              </w:rPr>
-            </w:pPr>
-            <w:r>
-              <w:rPr>
-                <w:rFonts w:hint="cs"/>
-                <w:rtl/>
-              </w:rPr>
-              <w:t>מוסיף קודקוד חדש לערימה עם המפתח שהתקבל ע"י הוספת הקודקוד כשורש.</w:t>
+                <w:rtl/>
+              </w:rPr>
+            </w:pPr>
+            <w:r>
+              <w:rPr>
+                <w:rFonts w:hint="cs"/>
+                <w:rtl/>
+              </w:rPr>
+              <w:t>מוסיפה</w:t>
+            </w:r>
+            <w:r>
+              <w:rPr>
+                <w:rFonts w:hint="cs"/>
+                <w:rtl/>
+              </w:rPr>
+              <w:t xml:space="preserve"> קודקוד חדש לערימה עם המפתח שהתקבל ע"י הוספת הקודקוד כשורש.</w:t>
             </w:r>
           </w:p>
         </w:tc>
@@ -2312,7 +2276,21 @@
                 <w:rFonts w:hint="cs"/>
                 <w:rtl/>
               </w:rPr>
-              <w:t xml:space="preserve">מחזיר את משתנה המחלקה </w:t>
+              <w:t>מחזיר</w:t>
+            </w:r>
+            <w:r>
+              <w:rPr>
+                <w:rFonts w:hint="cs"/>
+                <w:rtl/>
+              </w:rPr>
+              <w:t>ה</w:t>
+            </w:r>
+            <w:r>
+              <w:rPr>
+                <w:rFonts w:hint="cs"/>
+                <w:rtl/>
+              </w:rPr>
+              <w:t xml:space="preserve"> את משתנה המחלקה </w:t>
             </w:r>
             <w:r>
               <w:t>min_node</w:t>
@@ -2369,9 +2347,6 @@
           <w:p>
             <w:pPr>
               <w:jc w:val="both"/>
-              <w:rPr>
-                <w:rFonts w:hint="cs"/>
-              </w:rPr>
             </w:pPr>
             <w:r>
               <w:t>public void meld</w:t>
@@ -2386,16 +2361,29 @@
             <w:pPr>
               <w:jc w:val="both"/>
               <w:rPr>
-                <w:rFonts w:hint="cs"/>
-                <w:rtl/>
-              </w:rPr>
-            </w:pPr>
-            <w:r>
-              <w:rPr>
-                <w:rFonts w:hint="cs"/>
-                <w:rtl/>
-              </w:rPr>
-              <w:t xml:space="preserve">ממזג בין שתי ערימות ע"י הוספת השורשים של העץ השני לעץ הנוכחי. בהתאם נעדכן את </w:t>
+                <w:rtl/>
+              </w:rPr>
+            </w:pPr>
+            <w:r>
+              <w:rPr>
+                <w:rFonts w:hint="cs"/>
+                <w:rtl/>
+              </w:rPr>
+              <w:t>ממזג</w:t>
+            </w:r>
+            <w:r>
+              <w:rPr>
+                <w:rFonts w:hint="cs"/>
+                <w:rtl/>
+              </w:rPr>
+              <w:t>ת</w:t>
+            </w:r>
+            <w:r>
+              <w:rPr>
+                <w:rFonts w:hint="cs"/>
+                <w:rtl/>
+              </w:rPr>
+              <w:t xml:space="preserve"> בין שתי ערימות ע"י הוספת השורשים של העץ השני לעץ הנוכחי. בהתאם נעדכן את </w:t>
             </w:r>
             <w:r>
               <w:t>min_node</w:t>
@@ -2479,9 +2467,6 @@
           <w:p>
             <w:pPr>
               <w:jc w:val="both"/>
-              <w:rPr>
-                <w:rFonts w:hint="cs"/>
-              </w:rPr>
             </w:pPr>
             <w:r>
               <w:t>public int size</w:t>
@@ -2496,16 +2481,29 @@
             <w:pPr>
               <w:jc w:val="both"/>
               <w:rPr>
-                <w:rFonts w:hint="cs"/>
-                <w:rtl/>
-              </w:rPr>
-            </w:pPr>
-            <w:r>
-              <w:rPr>
-                <w:rFonts w:hint="cs"/>
-                <w:rtl/>
-              </w:rPr>
-              <w:t xml:space="preserve">מחזיר את משתנה המחלקה </w:t>
+                <w:rtl/>
+              </w:rPr>
+            </w:pPr>
+            <w:r>
+              <w:rPr>
+                <w:rFonts w:hint="cs"/>
+                <w:rtl/>
+              </w:rPr>
+              <w:t>מחזיר</w:t>
+            </w:r>
+            <w:r>
+              <w:rPr>
+                <w:rFonts w:hint="cs"/>
+                <w:rtl/>
+              </w:rPr>
+              <w:t>ה</w:t>
+            </w:r>
+            <w:r>
+              <w:rPr>
+                <w:rFonts w:hint="cs"/>
+                <w:rtl/>
+              </w:rPr>
+              <w:t xml:space="preserve"> את משתנה המחלקה </w:t>
             </w:r>
             <w:r>
               <w:t>size</w:t>
@@ -2516,6 +2514,841 @@
                 <w:rtl/>
               </w:rPr>
               <w:t xml:space="preserve"> המחזיק את גודל העץ המעודכן.</w:t>
+            </w:r>
+          </w:p>
+        </w:tc>
+        <w:tc>
+          <w:tcPr>
+            <w:tcW w:w="1418" w:type="dxa"/>
+          </w:tcPr>
+          <w:p>
+            <w:pPr>
+              <w:jc w:val="both"/>
+            </w:pPr>
+            <m:oMathPara>
+              <m:oMath>
+                <m:r>
+                  <w:rPr>
+                    <w:rFonts w:ascii="Cambria Math" w:hAnsi="Cambria Math"/>
+                  </w:rPr>
+                  <m:t>O</m:t>
+                </m:r>
+                <m:d>
+                  <m:dPr>
+                    <m:ctrlPr>
+                      <w:rPr>
+                        <w:rFonts w:ascii="Cambria Math" w:hAnsi="Cambria Math"/>
+                      </w:rPr>
+                    </m:ctrlPr>
+                  </m:dPr>
+                  <m:e>
+                    <m:r>
+                      <m:rPr>
+                        <m:sty m:val="p"/>
+                      </m:rPr>
+                      <w:rPr>
+                        <w:rFonts w:ascii="Cambria Math" w:hAnsi="Cambria Math"/>
+                      </w:rPr>
+                      <m:t>1</m:t>
+                    </m:r>
+                  </m:e>
+                </m:d>
+              </m:oMath>
+            </m:oMathPara>
+          </w:p>
+        </w:tc>
+      </w:tr>
+      <w:tr>
+        <w:tc>
+          <w:tcPr>
+            <w:tcW w:w="3245" w:type="dxa"/>
+          </w:tcPr>
+          <w:p>
+            <w:pPr>
+              <w:jc w:val="both"/>
+            </w:pPr>
+            <w:r>
+              <w:t>public int[] countersRep</w:t>
+            </w:r>
+          </w:p>
+        </w:tc>
+        <w:tc>
+          <w:tcPr>
+            <w:tcW w:w="5309" w:type="dxa"/>
+          </w:tcPr>
+          <w:p>
+            <w:pPr>
+              <w:jc w:val="both"/>
+            </w:pPr>
+            <w:r>
+              <w:rPr>
+                <w:rFonts w:hint="cs"/>
+                <w:rtl/>
+              </w:rPr>
+              <w:t>רצה על כל העצים בערימה ומחזירה מערך המחזיק את כמות העצים מכל גודל שקיימים בערימה.</w:t>
+            </w:r>
+          </w:p>
+        </w:tc>
+        <w:tc>
+          <w:tcPr>
+            <w:tcW w:w="1418" w:type="dxa"/>
+          </w:tcPr>
+          <w:p>
+            <w:pPr>
+              <w:jc w:val="both"/>
+            </w:pPr>
+            <w:r>
+              <w:rPr>
+                <w:rFonts w:hint="cs"/>
+                <w:rtl/>
+              </w:rPr>
+              <w:t>--</w:t>
+            </w:r>
+          </w:p>
+        </w:tc>
+      </w:tr>
+      <w:tr>
+        <w:tc>
+          <w:tcPr>
+            <w:tcW w:w="3245" w:type="dxa"/>
+          </w:tcPr>
+          <w:p>
+            <w:pPr>
+              <w:jc w:val="both"/>
+            </w:pPr>
+            <w:r>
+              <w:t>public void arrayToHeap</w:t>
+            </w:r>
+          </w:p>
+        </w:tc>
+        <w:tc>
+          <w:tcPr>
+            <w:tcW w:w="5309" w:type="dxa"/>
+          </w:tcPr>
+          <w:p>
+            <w:pPr>
+              <w:jc w:val="both"/>
+              <w:rPr>
+                <w:rtl/>
+              </w:rPr>
+            </w:pPr>
+            <w:r>
+              <w:rPr>
+                <w:rFonts w:hint="cs"/>
+                <w:rtl/>
+              </w:rPr>
+              <w:t>מאתחל</w:t>
+            </w:r>
+            <w:r>
+              <w:rPr>
+                <w:rFonts w:hint="cs"/>
+                <w:rtl/>
+              </w:rPr>
+              <w:t>ת</w:t>
+            </w:r>
+            <w:r>
+              <w:rPr>
+                <w:rFonts w:hint="cs"/>
+                <w:rtl/>
+              </w:rPr>
+              <w:t xml:space="preserve"> את הערימה (</w:t>
+            </w:r>
+            <w:r>
+              <w:t>initializeHeap</w:t>
+            </w:r>
+            <w:r>
+              <w:rPr>
+                <w:rFonts w:hint="cs"/>
+                <w:rtl/>
+              </w:rPr>
+              <w:t xml:space="preserve">) ועושה </w:t>
+            </w:r>
+            <w:r>
+              <w:t>insert</w:t>
+            </w:r>
+            <w:r>
+              <w:rPr>
+                <w:rFonts w:hint="cs"/>
+                <w:rtl/>
+              </w:rPr>
+              <w:t xml:space="preserve"> לכל אחד מהאיברים במערך.</w:t>
+            </w:r>
+          </w:p>
+        </w:tc>
+        <w:tc>
+          <w:tcPr>
+            <w:tcW w:w="1418" w:type="dxa"/>
+          </w:tcPr>
+          <w:p>
+            <w:pPr>
+              <w:jc w:val="both"/>
+              <w:rPr>
+                <w:rtl/>
+              </w:rPr>
+            </w:pPr>
+            <m:oMathPara>
+              <m:oMath>
+                <m:r>
+                  <w:rPr>
+                    <w:rFonts w:ascii="Cambria Math" w:hAnsi="Cambria Math"/>
+                  </w:rPr>
+                  <m:t>O</m:t>
+                </m:r>
+                <m:r>
+                  <m:rPr>
+                    <m:sty m:val="p"/>
+                  </m:rPr>
+                  <w:rPr>
+                    <w:rFonts w:ascii="Cambria Math" w:hAnsi="Cambria Math"/>
+                  </w:rPr>
+                  <m:t>(</m:t>
+                </m:r>
+                <m:r>
+                  <w:rPr>
+                    <w:rFonts w:ascii="Cambria Math" w:hAnsi="Cambria Math"/>
+                  </w:rPr>
+                  <m:t>n</m:t>
+                </m:r>
+                <m:r>
+                  <m:rPr>
+                    <m:sty m:val="p"/>
+                  </m:rPr>
+                  <w:rPr>
+                    <w:rFonts w:ascii="Cambria Math" w:hAnsi="Cambria Math"/>
+                  </w:rPr>
+                  <m:t>)</m:t>
+                </m:r>
+              </m:oMath>
+            </m:oMathPara>
+          </w:p>
+        </w:tc>
+      </w:tr>
+      <w:tr>
+        <w:tc>
+          <w:tcPr>
+            <w:tcW w:w="3245" w:type="dxa"/>
+          </w:tcPr>
+          <w:p>
+            <w:pPr>
+              <w:jc w:val="both"/>
+            </w:pPr>
+            <w:r>
+              <w:t>public void deleteMin</w:t>
+            </w:r>
+          </w:p>
+        </w:tc>
+        <w:tc>
+          <w:tcPr>
+            <w:tcW w:w="5309" w:type="dxa"/>
+          </w:tcPr>
+          <w:p>
+            <w:pPr>
+              <w:jc w:val="both"/>
+              <w:rPr>
+                <w:rtl/>
+              </w:rPr>
+            </w:pPr>
+            <w:r>
+              <w:rPr>
+                <w:rFonts w:hint="cs"/>
+                <w:rtl/>
+              </w:rPr>
+              <w:t>מחיקת האיבר המינימלי.(במידה וקיים).</w:t>
+            </w:r>
+          </w:p>
+          <w:p>
+            <w:pPr>
+              <w:jc w:val="both"/>
+              <w:rPr>
+                <w:rtl/>
+              </w:rPr>
+            </w:pPr>
+            <w:r>
+              <w:rPr>
+                <w:rFonts w:hint="cs"/>
+                <w:rtl/>
+              </w:rPr>
+              <w:t>משתמש</w:t>
+            </w:r>
+            <w:r>
+              <w:rPr>
+                <w:rFonts w:hint="cs"/>
+                <w:rtl/>
+              </w:rPr>
+              <w:t>ת</w:t>
+            </w:r>
+            <w:r>
+              <w:rPr>
+                <w:rFonts w:hint="cs"/>
+                <w:rtl/>
+              </w:rPr>
+              <w:t xml:space="preserve"> ב- </w:t>
+            </w:r>
+            <w:r>
+              <w:t>addMinChildrenToRoots</w:t>
+            </w:r>
+            <w:r>
+              <w:rPr>
+                <w:rFonts w:hint="cs"/>
+                <w:rtl/>
+              </w:rPr>
+              <w:t xml:space="preserve"> (</w:t>
+            </w:r>
+            <m:oMath>
+              <m:r>
+                <w:rPr>
+                  <w:rFonts w:ascii="Cambria Math" w:hAnsi="Cambria Math"/>
+                </w:rPr>
+                <m:t>O</m:t>
+              </m:r>
+              <m:r>
+                <m:rPr>
+                  <m:sty m:val="p"/>
+                </m:rPr>
+                <w:rPr>
+                  <w:rFonts w:ascii="Cambria Math" w:hAnsi="Cambria Math"/>
+                </w:rPr>
+                <m:t>(1)</m:t>
+              </m:r>
+            </m:oMath>
+            <w:r>
+              <w:rPr>
+                <w:rFonts w:hint="cs"/>
+                <w:rtl/>
+              </w:rPr>
+              <w:t xml:space="preserve">), </w:t>
+            </w:r>
+            <w:r>
+              <w:t>link</w:t>
+            </w:r>
+            <w:r>
+              <w:rPr>
+                <w:rFonts w:hint="cs"/>
+                <w:rtl/>
+              </w:rPr>
+              <w:t xml:space="preserve"> (</w:t>
+            </w:r>
+            <m:oMath>
+              <m:r>
+                <w:rPr>
+                  <w:rFonts w:ascii="Cambria Math" w:hAnsi="Cambria Math"/>
+                </w:rPr>
+                <m:t>O</m:t>
+              </m:r>
+              <m:r>
+                <m:rPr>
+                  <m:sty m:val="p"/>
+                </m:rPr>
+                <w:rPr>
+                  <w:rFonts w:ascii="Cambria Math" w:hAnsi="Cambria Math"/>
+                </w:rPr>
+                <m:t>(</m:t>
+              </m:r>
+              <m:r>
+                <w:rPr>
+                  <w:rFonts w:ascii="Cambria Math" w:hAnsi="Cambria Math"/>
+                </w:rPr>
+                <m:t>n</m:t>
+              </m:r>
+              <m:r>
+                <m:rPr>
+                  <m:sty m:val="p"/>
+                </m:rPr>
+                <w:rPr>
+                  <w:rFonts w:ascii="Cambria Math" w:hAnsi="Cambria Math"/>
+                </w:rPr>
+                <m:t>)</m:t>
+              </m:r>
+            </m:oMath>
+            <w:r>
+              <w:rPr>
+                <w:rFonts w:hint="cs"/>
+                <w:rtl/>
+              </w:rPr>
+              <w:t>)</w:t>
+            </w:r>
+            <w:r>
+              <w:rPr>
+                <w:rFonts w:hint="cs"/>
+                <w:rtl/>
+              </w:rPr>
+              <w:t xml:space="preserve">, </w:t>
+            </w:r>
+            <w:r>
+              <w:t>findMinInRoots</w:t>
+            </w:r>
+            <w:r>
+              <w:rPr>
+                <w:rFonts w:hint="cs"/>
+                <w:rtl/>
+              </w:rPr>
+              <w:t xml:space="preserve"> (</w:t>
+            </w:r>
+            <m:oMath>
+              <m:r>
+                <w:rPr>
+                  <w:rFonts w:ascii="Cambria Math" w:hAnsi="Cambria Math"/>
+                </w:rPr>
+                <m:t>O</m:t>
+              </m:r>
+              <m:r>
+                <m:rPr>
+                  <m:sty m:val="p"/>
+                </m:rPr>
+                <w:rPr>
+                  <w:rFonts w:ascii="Cambria Math" w:hAnsi="Cambria Math"/>
+                </w:rPr>
+                <m:t>(</m:t>
+              </m:r>
+              <m:func>
+                <m:funcPr>
+                  <m:ctrlPr>
+                    <w:rPr>
+                      <w:rFonts w:ascii="Cambria Math" w:hAnsi="Cambria Math"/>
+                    </w:rPr>
+                  </m:ctrlPr>
+                </m:funcPr>
+                <m:fName>
+                  <m:r>
+                    <m:rPr>
+                      <m:sty m:val="p"/>
+                    </m:rPr>
+                    <w:rPr>
+                      <w:rFonts w:ascii="Cambria Math" w:hAnsi="Cambria Math"/>
+                    </w:rPr>
+                    <m:t>log</m:t>
+                  </m:r>
+                </m:fName>
+                <m:e>
+                  <m:r>
+                    <w:rPr>
+                      <w:rFonts w:ascii="Cambria Math" w:hAnsi="Cambria Math"/>
+                    </w:rPr>
+                    <m:t>n</m:t>
+                  </m:r>
+                </m:e>
+              </m:func>
+              <m:r>
+                <m:rPr>
+                  <m:sty m:val="p"/>
+                </m:rPr>
+                <w:rPr>
+                  <w:rFonts w:ascii="Cambria Math" w:hAnsi="Cambria Math"/>
+                </w:rPr>
+                <m:t>)</m:t>
+              </m:r>
+            </m:oMath>
+            <w:r>
+              <w:rPr>
+                <w:rFonts w:hint="cs"/>
+                <w:rtl/>
+              </w:rPr>
+              <w:t xml:space="preserve">). </w:t>
+            </w:r>
+          </w:p>
+        </w:tc>
+        <w:tc>
+          <w:tcPr>
+            <w:tcW w:w="1418" w:type="dxa"/>
+          </w:tcPr>
+          <w:p>
+            <w:pPr>
+              <w:jc w:val="both"/>
+              <w:rPr>
+                <w:rtl/>
+              </w:rPr>
+            </w:pPr>
+            <m:oMathPara>
+              <m:oMath>
+                <m:r>
+                  <w:rPr>
+                    <w:rFonts w:ascii="Cambria Math" w:hAnsi="Cambria Math"/>
+                  </w:rPr>
+                  <m:t>O</m:t>
+                </m:r>
+                <m:r>
+                  <m:rPr>
+                    <m:sty m:val="p"/>
+                  </m:rPr>
+                  <w:rPr>
+                    <w:rFonts w:ascii="Cambria Math" w:hAnsi="Cambria Math"/>
+                  </w:rPr>
+                  <m:t>(</m:t>
+                </m:r>
+                <m:r>
+                  <w:rPr>
+                    <w:rFonts w:ascii="Cambria Math" w:hAnsi="Cambria Math"/>
+                  </w:rPr>
+                  <m:t>n</m:t>
+                </m:r>
+                <m:r>
+                  <m:rPr>
+                    <m:sty m:val="p"/>
+                  </m:rPr>
+                  <w:rPr>
+                    <w:rFonts w:ascii="Cambria Math" w:hAnsi="Cambria Math"/>
+                  </w:rPr>
+                  <m:t>)</m:t>
+                </m:r>
+              </m:oMath>
+            </m:oMathPara>
+          </w:p>
+        </w:tc>
+      </w:tr>
+      <w:tr>
+        <w:tc>
+          <w:tcPr>
+            <w:tcW w:w="3245" w:type="dxa"/>
+          </w:tcPr>
+          <w:p>
+            <w:pPr>
+              <w:jc w:val="both"/>
+            </w:pPr>
+            <w:r>
+              <w:t>public void decreaseKey</w:t>
+            </w:r>
+          </w:p>
+        </w:tc>
+        <w:tc>
+          <w:tcPr>
+            <w:tcW w:w="5309" w:type="dxa"/>
+          </w:tcPr>
+          <w:p>
+            <w:pPr>
+              <w:jc w:val="both"/>
+              <w:rPr>
+                <w:rtl/>
+              </w:rPr>
+            </w:pPr>
+            <w:r>
+              <w:rPr>
+                <w:rFonts w:hint="cs"/>
+                <w:rtl/>
+              </w:rPr>
+              <w:t xml:space="preserve">עדכון המפתח של האיבר בהתאם לדלתא, ובמידת הצורך ביצוע </w:t>
+            </w:r>
+            <w:r>
+              <w:t>cascadingCuts</w:t>
+            </w:r>
+            <w:r>
+              <w:rPr>
+                <w:rFonts w:hint="cs"/>
+                <w:rtl/>
+              </w:rPr>
+              <w:t xml:space="preserve"> (</w:t>
+            </w:r>
+            <m:oMath>
+              <m:r>
+                <w:rPr>
+                  <w:rFonts w:ascii="Cambria Math" w:hAnsi="Cambria Math"/>
+                </w:rPr>
+                <m:t>O(n)</m:t>
+              </m:r>
+            </m:oMath>
+            <w:r>
+              <w:rPr>
+                <w:rFonts w:eastAsiaTheme="minorEastAsia" w:hint="cs"/>
+                <w:rtl/>
+              </w:rPr>
+              <w:t>)</w:t>
+            </w:r>
+            <w:r>
+              <w:rPr>
+                <w:rFonts w:hint="cs"/>
+                <w:rtl/>
+              </w:rPr>
+              <w:t xml:space="preserve"> על מנת לשמור על ערימת חוקית.</w:t>
+            </w:r>
+          </w:p>
+        </w:tc>
+        <w:tc>
+          <w:tcPr>
+            <w:tcW w:w="1418" w:type="dxa"/>
+          </w:tcPr>
+          <w:p>
+            <w:pPr>
+              <w:jc w:val="both"/>
+              <w:rPr>
+                <w:rFonts w:ascii="Calibri" w:eastAsia="Calibri" w:hAnsi="Calibri"/>
+              </w:rPr>
+            </w:pPr>
+            <m:oMathPara>
+              <m:oMath>
+                <m:r>
+                  <w:rPr>
+                    <w:rFonts w:ascii="Cambria Math" w:eastAsia="Calibri" w:hAnsi="Cambria Math"/>
+                  </w:rPr>
+                  <m:t>O</m:t>
+                </m:r>
+                <m:d>
+                  <m:dPr>
+                    <m:ctrlPr>
+                      <w:rPr>
+                        <w:rFonts w:ascii="Cambria Math" w:eastAsia="Calibri" w:hAnsi="Cambria Math"/>
+                        <w:i/>
+                      </w:rPr>
+                    </m:ctrlPr>
+                  </m:dPr>
+                  <m:e>
+                    <m:r>
+                      <w:rPr>
+                        <w:rFonts w:ascii="Cambria Math" w:eastAsia="Calibri" w:hAnsi="Cambria Math"/>
+                      </w:rPr>
+                      <m:t>n</m:t>
+                    </m:r>
+                  </m:e>
+                </m:d>
+              </m:oMath>
+            </m:oMathPara>
+          </w:p>
+        </w:tc>
+      </w:tr>
+      <w:tr>
+        <w:tc>
+          <w:tcPr>
+            <w:tcW w:w="3245" w:type="dxa"/>
+          </w:tcPr>
+          <w:p>
+            <w:pPr>
+              <w:jc w:val="both"/>
+            </w:pPr>
+            <w:r>
+              <w:t>public void delete</w:t>
+            </w:r>
+          </w:p>
+        </w:tc>
+        <w:tc>
+          <w:tcPr>
+            <w:tcW w:w="5309" w:type="dxa"/>
+          </w:tcPr>
+          <w:p>
+            <w:pPr>
+              <w:jc w:val="both"/>
+              <w:rPr>
+                <w:rtl/>
+              </w:rPr>
+            </w:pPr>
+            <w:r>
+              <w:rPr>
+                <w:rFonts w:hint="cs"/>
+                <w:rtl/>
+              </w:rPr>
+              <w:t>מסיר</w:t>
+            </w:r>
+            <w:r>
+              <w:rPr>
+                <w:rFonts w:hint="cs"/>
+                <w:rtl/>
+              </w:rPr>
+              <w:t>ה</w:t>
+            </w:r>
+            <w:bookmarkStart w:id="0" w:name="_GoBack"/>
+            <w:bookmarkEnd w:id="0"/>
+            <w:r>
+              <w:rPr>
+                <w:rFonts w:hint="cs"/>
+                <w:rtl/>
+              </w:rPr>
+              <w:t xml:space="preserve"> איבר מהערימה ע"י ביצוע </w:t>
+            </w:r>
+            <w:r>
+              <w:t>decreaseKey</w:t>
+            </w:r>
+            <w:r>
+              <w:rPr>
+                <w:rFonts w:hint="cs"/>
+                <w:rtl/>
+              </w:rPr>
+              <w:t xml:space="preserve"> כך שיהיה המינמלי, ולאחר מכן ביצוע </w:t>
+            </w:r>
+            <w:r>
+              <w:t>deleteMin</w:t>
+            </w:r>
+            <w:r>
+              <w:rPr>
+                <w:rFonts w:hint="cs"/>
+                <w:rtl/>
+              </w:rPr>
+              <w:t>.</w:t>
+            </w:r>
+          </w:p>
+        </w:tc>
+        <w:tc>
+          <w:tcPr>
+            <w:tcW w:w="1418" w:type="dxa"/>
+          </w:tcPr>
+          <w:p>
+            <w:pPr>
+              <w:jc w:val="both"/>
+              <w:rPr>
+                <w:rFonts w:ascii="Calibri" w:eastAsia="Calibri" w:hAnsi="Calibri"/>
+              </w:rPr>
+            </w:pPr>
+            <m:oMathPara>
+              <m:oMath>
+                <m:r>
+                  <w:rPr>
+                    <w:rFonts w:ascii="Cambria Math" w:eastAsia="Calibri" w:hAnsi="Cambria Math"/>
+                  </w:rPr>
+                  <m:t>O(n)</m:t>
+                </m:r>
+              </m:oMath>
+            </m:oMathPara>
+          </w:p>
+        </w:tc>
+      </w:tr>
+      <w:tr>
+        <w:tc>
+          <w:tcPr>
+            <w:tcW w:w="3245" w:type="dxa"/>
+          </w:tcPr>
+          <w:p>
+            <w:pPr>
+              <w:jc w:val="both"/>
+            </w:pPr>
+            <w:r>
+              <w:lastRenderedPageBreak/>
+              <w:t>public int potential</w:t>
+            </w:r>
+          </w:p>
+        </w:tc>
+        <w:tc>
+          <w:tcPr>
+            <w:tcW w:w="5309" w:type="dxa"/>
+          </w:tcPr>
+          <w:p>
+            <w:pPr>
+              <w:jc w:val="both"/>
+              <w:rPr>
+                <w:rtl/>
+              </w:rPr>
+            </w:pPr>
+            <w:r>
+              <w:rPr>
+                <w:rFonts w:hint="cs"/>
+                <w:rtl/>
+              </w:rPr>
+              <w:t xml:space="preserve">מחזיר את הפוטנציאל הנוכחי של העץ </w:t>
+            </w:r>
+            <w:r>
+              <w:rPr>
+                <w:rFonts w:hint="cs"/>
+                <w:rtl/>
+              </w:rPr>
+              <w:t xml:space="preserve">בעזרת </w:t>
+            </w:r>
+            <w:r>
+              <w:t>marked</w:t>
+            </w:r>
+            <w:r>
+              <w:rPr>
+                <w:rFonts w:hint="cs"/>
+                <w:rtl/>
+              </w:rPr>
+              <w:t xml:space="preserve"> ו-</w:t>
+            </w:r>
+            <w:r>
+              <w:t>roots</w:t>
+            </w:r>
+            <w:r>
+              <w:rPr>
+                <w:rFonts w:hint="cs"/>
+                <w:rtl/>
+              </w:rPr>
+              <w:t xml:space="preserve"> (</w:t>
+            </w:r>
+            <w:r>
+              <w:t>ArrayList.size</w:t>
+            </w:r>
+            <w:r>
+              <w:rPr>
+                <w:rFonts w:hint="cs"/>
+                <w:rtl/>
+              </w:rPr>
+              <w:t xml:space="preserve"> זה בסיבוכיות </w:t>
+            </w:r>
+            <m:oMath>
+              <m:r>
+                <w:rPr>
+                  <w:rFonts w:ascii="Cambria Math" w:hAnsi="Cambria Math"/>
+                </w:rPr>
+                <m:t>O(1)</m:t>
+              </m:r>
+            </m:oMath>
+            <w:r>
+              <w:rPr>
+                <w:rFonts w:eastAsiaTheme="minorEastAsia" w:hint="cs"/>
+                <w:rtl/>
+              </w:rPr>
+              <w:t>)</w:t>
+            </w:r>
+          </w:p>
+        </w:tc>
+        <w:tc>
+          <w:tcPr>
+            <w:tcW w:w="1418" w:type="dxa"/>
+          </w:tcPr>
+          <w:p>
+            <w:pPr>
+              <w:jc w:val="both"/>
+              <w:rPr>
+                <w:rFonts w:ascii="Calibri" w:eastAsia="Calibri" w:hAnsi="Calibri"/>
+              </w:rPr>
+            </w:pPr>
+            <m:oMathPara>
+              <m:oMath>
+                <m:r>
+                  <w:rPr>
+                    <w:rFonts w:ascii="Cambria Math" w:eastAsia="Calibri" w:hAnsi="Cambria Math"/>
+                  </w:rPr>
+                  <m:t>O(1)</m:t>
+                </m:r>
+              </m:oMath>
+            </m:oMathPara>
+          </w:p>
+        </w:tc>
+      </w:tr>
+      <w:tr>
+        <w:tc>
+          <w:tcPr>
+            <w:tcW w:w="3245" w:type="dxa"/>
+          </w:tcPr>
+          <w:p>
+            <w:pPr>
+              <w:jc w:val="both"/>
+            </w:pPr>
+            <w:r>
+              <w:t>public static int totalLinks</w:t>
+            </w:r>
+          </w:p>
+        </w:tc>
+        <w:tc>
+          <w:tcPr>
+            <w:tcW w:w="5309" w:type="dxa"/>
+          </w:tcPr>
+          <w:p>
+            <w:pPr>
+              <w:jc w:val="both"/>
+              <w:rPr>
+                <w:rtl/>
+              </w:rPr>
+            </w:pPr>
+            <w:r>
+              <w:rPr>
+                <w:rFonts w:hint="cs"/>
+                <w:rtl/>
+              </w:rPr>
+              <w:t>מחזיר את כמות ה-</w:t>
+            </w:r>
+            <w:r>
+              <w:t>links</w:t>
+            </w:r>
+            <w:r>
+              <w:rPr>
+                <w:rFonts w:hint="cs"/>
+                <w:rtl/>
+              </w:rPr>
+              <w:t xml:space="preserve"> שבוצעו סה"כ על ערימות.</w:t>
             </w:r>
           </w:p>
         </w:tc>
@@ -2569,12 +3402,9 @@
           <w:p>
             <w:pPr>
               <w:jc w:val="both"/>
-              <w:rPr>
-                <w:rFonts w:hint="cs"/>
-              </w:rPr>
-            </w:pPr>
-            <w:r>
-              <w:t>public int[] countersRep</w:t>
+            </w:pPr>
+            <w:r>
+              <w:t>public static int totalCuts</w:t>
             </w:r>
           </w:p>
         </w:tc>
@@ -2586,651 +3416,6 @@
             <w:pPr>
               <w:jc w:val="both"/>
               <w:rPr>
-                <w:rFonts w:hint="cs"/>
-                <w:highlight w:val="yellow"/>
-                <w:rtl/>
-              </w:rPr>
-            </w:pPr>
-            <w:r>
-              <w:rPr>
-                <w:rFonts w:hint="cs"/>
-                <w:highlight w:val="yellow"/>
-                <w:rtl/>
-              </w:rPr>
-              <w:t>????</w:t>
-            </w:r>
-          </w:p>
-        </w:tc>
-        <w:tc>
-          <w:tcPr>
-            <w:tcW w:w="1418" w:type="dxa"/>
-          </w:tcPr>
-          <w:p>
-            <w:pPr>
-              <w:jc w:val="both"/>
-              <w:rPr>
-                <w:rFonts w:ascii="Calibri" w:eastAsia="Calibri" w:hAnsi="Calibri"/>
-                <w:highlight w:val="yellow"/>
-              </w:rPr>
-            </w:pPr>
-            <w:r>
-              <w:rPr>
-                <w:rFonts w:ascii="Calibri" w:eastAsia="Calibri" w:hAnsi="Calibri" w:hint="cs"/>
-                <w:highlight w:val="yellow"/>
-                <w:rtl/>
-              </w:rPr>
-              <w:t>???</w:t>
-            </w:r>
-          </w:p>
-        </w:tc>
-      </w:tr>
-      <w:tr>
-        <w:tc>
-          <w:tcPr>
-            <w:tcW w:w="3245" w:type="dxa"/>
-          </w:tcPr>
-          <w:p>
-            <w:pPr>
-              <w:jc w:val="both"/>
-            </w:pPr>
-            <w:r>
-              <w:t>public void arrayToHeap</w:t>
-            </w:r>
-          </w:p>
-        </w:tc>
-        <w:tc>
-          <w:tcPr>
-            <w:tcW w:w="5309" w:type="dxa"/>
-          </w:tcPr>
-          <w:p>
-            <w:pPr>
-              <w:jc w:val="both"/>
-              <w:rPr>
-                <w:rFonts w:hint="cs"/>
-                <w:highlight w:val="yellow"/>
-                <w:rtl/>
-              </w:rPr>
-            </w:pPr>
-            <w:r>
-              <w:rPr>
-                <w:rFonts w:hint="cs"/>
-                <w:rtl/>
-              </w:rPr>
-              <w:t>מאתחל</w:t>
-            </w:r>
-            <w:r>
-              <w:rPr>
-                <w:rFonts w:hint="cs"/>
-                <w:rtl/>
-              </w:rPr>
-              <w:t xml:space="preserve"> את הערימה (</w:t>
-            </w:r>
-            <w:r>
-              <w:t>initializeHeap</w:t>
-            </w:r>
-            <w:r>
-              <w:rPr>
-                <w:rFonts w:hint="cs"/>
-                <w:rtl/>
-              </w:rPr>
-              <w:t xml:space="preserve">) ועושה </w:t>
-            </w:r>
-            <w:r>
-              <w:t>insert</w:t>
-            </w:r>
-            <w:r>
-              <w:rPr>
-                <w:rFonts w:hint="cs"/>
-                <w:rtl/>
-              </w:rPr>
-              <w:t xml:space="preserve"> לכל אחד מהאיברים במערך.</w:t>
-            </w:r>
-          </w:p>
-        </w:tc>
-        <w:tc>
-          <w:tcPr>
-            <w:tcW w:w="1418" w:type="dxa"/>
-          </w:tcPr>
-          <w:p>
-            <w:pPr>
-              <w:jc w:val="both"/>
-              <w:rPr>
-                <w:rFonts w:ascii="Calibri" w:eastAsia="Calibri" w:hAnsi="Calibri" w:hint="cs"/>
-                <w:highlight w:val="yellow"/>
-                <w:rtl/>
-              </w:rPr>
-            </w:pPr>
-            <m:oMathPara>
-              <m:oMath>
-                <m:r>
-                  <w:rPr>
-                    <w:rFonts w:ascii="Cambria Math" w:eastAsia="Calibri" w:hAnsi="Cambria Math"/>
-                  </w:rPr>
-                  <m:t>O(n)</m:t>
-                </m:r>
-              </m:oMath>
-            </m:oMathPara>
-          </w:p>
-        </w:tc>
-      </w:tr>
-      <w:tr>
-        <w:tc>
-          <w:tcPr>
-            <w:tcW w:w="3245" w:type="dxa"/>
-          </w:tcPr>
-          <w:p>
-            <w:pPr>
-              <w:jc w:val="both"/>
-              <w:rPr>
-                <w:rFonts w:hint="cs"/>
-              </w:rPr>
-            </w:pPr>
-            <w:r>
-              <w:t>public void deleteMin</w:t>
-            </w:r>
-          </w:p>
-        </w:tc>
-        <w:tc>
-          <w:tcPr>
-            <w:tcW w:w="5309" w:type="dxa"/>
-          </w:tcPr>
-          <w:p>
-            <w:pPr>
-              <w:jc w:val="both"/>
-              <w:rPr>
-                <w:rtl/>
-              </w:rPr>
-            </w:pPr>
-            <w:r>
-              <w:rPr>
-                <w:rFonts w:hint="cs"/>
-                <w:rtl/>
-              </w:rPr>
-              <w:t>מחיקת האיבר המינימלי.(במידה וקיים).</w:t>
-            </w:r>
-          </w:p>
-          <w:p>
-            <w:pPr>
-              <w:jc w:val="both"/>
-              <w:rPr>
-                <w:rFonts w:hint="cs"/>
-                <w:rtl/>
-              </w:rPr>
-            </w:pPr>
-            <w:r>
-              <w:rPr>
-                <w:rFonts w:hint="cs"/>
-                <w:rtl/>
-              </w:rPr>
-              <w:t xml:space="preserve">משתמש ב- </w:t>
-            </w:r>
-            <w:r>
-              <w:t>addMinChildrenToRoots</w:t>
-            </w:r>
-            <w:r>
-              <w:rPr>
-                <w:rFonts w:hint="cs"/>
-                <w:rtl/>
-              </w:rPr>
-              <w:t xml:space="preserve"> (</w:t>
-            </w:r>
-            <m:oMath>
-              <m:r>
-                <w:rPr>
-                  <w:rFonts w:ascii="Cambria Math" w:hAnsi="Cambria Math"/>
-                </w:rPr>
-                <m:t>O(1)</m:t>
-              </m:r>
-            </m:oMath>
-            <w:r>
-              <w:rPr>
-                <w:rFonts w:hint="cs"/>
-                <w:rtl/>
-              </w:rPr>
-              <w:t xml:space="preserve">), </w:t>
-            </w:r>
-            <w:r>
-              <w:t>link</w:t>
-            </w:r>
-            <w:r>
-              <w:rPr>
-                <w:rFonts w:hint="cs"/>
-                <w:rtl/>
-              </w:rPr>
-              <w:t xml:space="preserve"> (</w:t>
-            </w:r>
-            <m:oMath>
-              <m:r>
-                <w:rPr>
-                  <w:rFonts w:ascii="Cambria Math" w:hAnsi="Cambria Math"/>
-                </w:rPr>
-                <m:t>O(n)</m:t>
-              </m:r>
-            </m:oMath>
-            <w:r>
-              <w:rPr>
-                <w:rFonts w:eastAsiaTheme="minorEastAsia" w:hint="cs"/>
-                <w:rtl/>
-              </w:rPr>
-              <w:t>)</w:t>
-            </w:r>
-            <w:r>
-              <w:rPr>
-                <w:rFonts w:hint="cs"/>
-                <w:rtl/>
-              </w:rPr>
-              <w:t xml:space="preserve">, </w:t>
-            </w:r>
-            <w:r>
-              <w:t>findMinInRoots</w:t>
-            </w:r>
-            <w:r>
-              <w:rPr>
-                <w:rFonts w:hint="cs"/>
-                <w:rtl/>
-              </w:rPr>
-              <w:t xml:space="preserve"> (</w:t>
-            </w:r>
-            <m:oMath>
-              <m:r>
-                <w:rPr>
-                  <w:rFonts w:ascii="Cambria Math" w:hAnsi="Cambria Math"/>
-                </w:rPr>
-                <m:t>O(</m:t>
-              </m:r>
-              <m:func>
-                <m:funcPr>
-                  <m:ctrlPr>
-                    <w:rPr>
-                      <w:rFonts w:ascii="Cambria Math" w:hAnsi="Cambria Math"/>
-                      <w:i/>
-                    </w:rPr>
-                  </m:ctrlPr>
-                </m:funcPr>
-                <m:fName>
-                  <m:r>
-                    <m:rPr>
-                      <m:sty m:val="p"/>
-                    </m:rPr>
-                    <w:rPr>
-                      <w:rFonts w:ascii="Cambria Math" w:hAnsi="Cambria Math"/>
-                    </w:rPr>
-                    <m:t>log</m:t>
-                  </m:r>
-                </m:fName>
-                <m:e>
-                  <m:r>
-                    <w:rPr>
-                      <w:rFonts w:ascii="Cambria Math" w:hAnsi="Cambria Math"/>
-                    </w:rPr>
-                    <m:t>n</m:t>
-                  </m:r>
-                </m:e>
-              </m:func>
-              <m:r>
-                <w:rPr>
-                  <w:rFonts w:ascii="Cambria Math" w:hAnsi="Cambria Math"/>
-                </w:rPr>
-                <m:t>)</m:t>
-              </m:r>
-            </m:oMath>
-            <w:r>
-              <w:rPr>
-                <w:rFonts w:hint="cs"/>
-                <w:rtl/>
-              </w:rPr>
-              <w:t xml:space="preserve">). </w:t>
-            </w:r>
-          </w:p>
-        </w:tc>
-        <w:tc>
-          <w:tcPr>
-            <w:tcW w:w="1418" w:type="dxa"/>
-          </w:tcPr>
-          <w:p>
-            <w:pPr>
-              <w:jc w:val="both"/>
-              <w:rPr>
-                <w:rFonts w:ascii="Calibri" w:eastAsia="Calibri" w:hAnsi="Calibri" w:hint="cs"/>
-                <w:rtl/>
-              </w:rPr>
-            </w:pPr>
-            <m:oMathPara>
-              <m:oMath>
-                <m:r>
-                  <w:rPr>
-                    <w:rFonts w:ascii="Cambria Math" w:eastAsia="Calibri" w:hAnsi="Cambria Math"/>
-                  </w:rPr>
-                  <m:t>O(n)</m:t>
-                </m:r>
-              </m:oMath>
-            </m:oMathPara>
-          </w:p>
-        </w:tc>
-      </w:tr>
-      <w:tr>
-        <w:tc>
-          <w:tcPr>
-            <w:tcW w:w="3245" w:type="dxa"/>
-          </w:tcPr>
-          <w:p>
-            <w:pPr>
-              <w:jc w:val="both"/>
-            </w:pPr>
-            <w:r>
-              <w:t>public void decreaseKey</w:t>
-            </w:r>
-          </w:p>
-        </w:tc>
-        <w:tc>
-          <w:tcPr>
-            <w:tcW w:w="5309" w:type="dxa"/>
-          </w:tcPr>
-          <w:p>
-            <w:pPr>
-              <w:jc w:val="both"/>
-              <w:rPr>
-                <w:rFonts w:hint="cs"/>
-                <w:rtl/>
-              </w:rPr>
-            </w:pPr>
-            <w:r>
-              <w:rPr>
-                <w:rFonts w:hint="cs"/>
-                <w:rtl/>
-              </w:rPr>
-              <w:t xml:space="preserve">עדכון המפתח של האיבר בהתאם לדלתא, ובמידת הצורך ביצוע </w:t>
-            </w:r>
-            <w:r>
-              <w:t>cascadingCuts</w:t>
-            </w:r>
-            <w:r>
-              <w:rPr>
-                <w:rFonts w:hint="cs"/>
-                <w:rtl/>
-              </w:rPr>
-              <w:t xml:space="preserve"> (</w:t>
-            </w:r>
-            <m:oMath>
-              <m:r>
-                <w:rPr>
-                  <w:rFonts w:ascii="Cambria Math" w:hAnsi="Cambria Math"/>
-                </w:rPr>
-                <m:t>O(n)</m:t>
-              </m:r>
-            </m:oMath>
-            <w:r>
-              <w:rPr>
-                <w:rFonts w:eastAsiaTheme="minorEastAsia" w:hint="cs"/>
-                <w:rtl/>
-              </w:rPr>
-              <w:t>)</w:t>
-            </w:r>
-            <w:r>
-              <w:rPr>
-                <w:rFonts w:hint="cs"/>
-                <w:rtl/>
-              </w:rPr>
-              <w:t xml:space="preserve"> על מנת לשמור על ערימת חוקית.</w:t>
-            </w:r>
-          </w:p>
-        </w:tc>
-        <w:tc>
-          <w:tcPr>
-            <w:tcW w:w="1418" w:type="dxa"/>
-          </w:tcPr>
-          <w:p>
-            <w:pPr>
-              <w:jc w:val="both"/>
-              <w:rPr>
-                <w:rFonts w:ascii="Calibri" w:eastAsia="Calibri" w:hAnsi="Calibri"/>
-              </w:rPr>
-            </w:pPr>
-            <m:oMathPara>
-              <m:oMath>
-                <m:r>
-                  <w:rPr>
-                    <w:rFonts w:ascii="Cambria Math" w:eastAsia="Calibri" w:hAnsi="Cambria Math"/>
-                  </w:rPr>
-                  <m:t>O</m:t>
-                </m:r>
-                <m:d>
-                  <m:dPr>
-                    <m:ctrlPr>
-                      <w:rPr>
-                        <w:rFonts w:ascii="Cambria Math" w:eastAsia="Calibri" w:hAnsi="Cambria Math"/>
-                        <w:i/>
-                      </w:rPr>
-                    </m:ctrlPr>
-                  </m:dPr>
-                  <m:e>
-                    <m:r>
-                      <w:rPr>
-                        <w:rFonts w:ascii="Cambria Math" w:eastAsia="Calibri" w:hAnsi="Cambria Math"/>
-                      </w:rPr>
-                      <m:t>n</m:t>
-                    </m:r>
-                  </m:e>
-                </m:d>
-              </m:oMath>
-            </m:oMathPara>
-          </w:p>
-        </w:tc>
-      </w:tr>
-      <w:tr>
-        <w:tc>
-          <w:tcPr>
-            <w:tcW w:w="3245" w:type="dxa"/>
-          </w:tcPr>
-          <w:p>
-            <w:pPr>
-              <w:jc w:val="both"/>
-            </w:pPr>
-            <w:r>
-              <w:t>public void delete</w:t>
-            </w:r>
-          </w:p>
-        </w:tc>
-        <w:tc>
-          <w:tcPr>
-            <w:tcW w:w="5309" w:type="dxa"/>
-          </w:tcPr>
-          <w:p>
-            <w:pPr>
-              <w:jc w:val="both"/>
-              <w:rPr>
-                <w:rFonts w:hint="cs"/>
-                <w:rtl/>
-              </w:rPr>
-            </w:pPr>
-            <w:r>
-              <w:rPr>
-                <w:rFonts w:hint="cs"/>
-                <w:rtl/>
-              </w:rPr>
-              <w:t xml:space="preserve">מסיר איבר מהערימה ע"י ביצוע </w:t>
-            </w:r>
-            <w:r>
-              <w:t>decreaseKey</w:t>
-            </w:r>
-            <w:r>
-              <w:rPr>
-                <w:rFonts w:hint="cs"/>
-                <w:rtl/>
-              </w:rPr>
-              <w:t xml:space="preserve"> כך שיהיה המינמלי, ולאחר מכן ביצוע </w:t>
-            </w:r>
-            <w:r>
-              <w:t>deleteMin</w:t>
-            </w:r>
-            <w:r>
-              <w:rPr>
-                <w:rFonts w:hint="cs"/>
-                <w:rtl/>
-              </w:rPr>
-              <w:t>.</w:t>
-            </w:r>
-          </w:p>
-        </w:tc>
-        <w:tc>
-          <w:tcPr>
-            <w:tcW w:w="1418" w:type="dxa"/>
-          </w:tcPr>
-          <w:p>
-            <w:pPr>
-              <w:jc w:val="both"/>
-              <w:rPr>
-                <w:rFonts w:ascii="Calibri" w:eastAsia="Calibri" w:hAnsi="Calibri"/>
-              </w:rPr>
-            </w:pPr>
-            <m:oMathPara>
-              <m:oMath>
-                <m:r>
-                  <w:rPr>
-                    <w:rFonts w:ascii="Cambria Math" w:eastAsia="Calibri" w:hAnsi="Cambria Math"/>
-                  </w:rPr>
-                  <m:t>O(n)</m:t>
-                </m:r>
-              </m:oMath>
-            </m:oMathPara>
-          </w:p>
-        </w:tc>
-      </w:tr>
-      <w:tr>
-        <w:tc>
-          <w:tcPr>
-            <w:tcW w:w="3245" w:type="dxa"/>
-          </w:tcPr>
-          <w:p>
-            <w:pPr>
-              <w:jc w:val="both"/>
-            </w:pPr>
-            <w:r>
-              <w:lastRenderedPageBreak/>
-              <w:t>public int potential</w:t>
-            </w:r>
-          </w:p>
-        </w:tc>
-        <w:tc>
-          <w:tcPr>
-            <w:tcW w:w="5309" w:type="dxa"/>
-          </w:tcPr>
-          <w:p>
-            <w:pPr>
-              <w:jc w:val="both"/>
-              <w:rPr>
-                <w:rFonts w:hint="cs"/>
-                <w:rtl/>
-              </w:rPr>
-            </w:pPr>
-            <w:r>
-              <w:rPr>
-                <w:rFonts w:hint="cs"/>
-                <w:rtl/>
-              </w:rPr>
-              <w:t xml:space="preserve">מחזיר את הפוטנציאל הנוכחי של העץ </w:t>
-            </w:r>
-            <w:r>
-              <w:rPr>
-                <w:rFonts w:hint="cs"/>
-                <w:rtl/>
-              </w:rPr>
-              <w:t xml:space="preserve">בעזרת </w:t>
-            </w:r>
-            <w:r>
-              <w:t>marked</w:t>
-            </w:r>
-            <w:r>
-              <w:rPr>
-                <w:rFonts w:hint="cs"/>
-                <w:rtl/>
-              </w:rPr>
-              <w:t xml:space="preserve"> ו-</w:t>
-            </w:r>
-            <w:r>
-              <w:t>roots</w:t>
-            </w:r>
-            <w:r>
-              <w:rPr>
-                <w:rFonts w:hint="cs"/>
-                <w:rtl/>
-              </w:rPr>
-              <w:t xml:space="preserve"> (</w:t>
-            </w:r>
-            <w:r>
-              <w:t>ArrayList.size</w:t>
-            </w:r>
-            <w:r>
-              <w:rPr>
-                <w:rFonts w:hint="cs"/>
-                <w:rtl/>
-              </w:rPr>
-              <w:t xml:space="preserve"> זה בסיבוכיות </w:t>
-            </w:r>
-            <m:oMath>
-              <m:r>
-                <w:rPr>
-                  <w:rFonts w:ascii="Cambria Math" w:hAnsi="Cambria Math"/>
-                </w:rPr>
-                <m:t>O(1)</m:t>
-              </m:r>
-            </m:oMath>
-            <w:r>
-              <w:rPr>
-                <w:rFonts w:eastAsiaTheme="minorEastAsia" w:hint="cs"/>
-                <w:rtl/>
-              </w:rPr>
-              <w:t>)</w:t>
-            </w:r>
-          </w:p>
-        </w:tc>
-        <w:tc>
-          <w:tcPr>
-            <w:tcW w:w="1418" w:type="dxa"/>
-          </w:tcPr>
-          <w:p>
-            <w:pPr>
-              <w:jc w:val="both"/>
-              <w:rPr>
-                <w:rFonts w:ascii="Calibri" w:eastAsia="Calibri" w:hAnsi="Calibri"/>
-              </w:rPr>
-            </w:pPr>
-            <m:oMathPara>
-              <m:oMath>
-                <m:r>
-                  <w:rPr>
-                    <w:rFonts w:ascii="Cambria Math" w:eastAsia="Calibri" w:hAnsi="Cambria Math"/>
-                  </w:rPr>
-                  <m:t>O(1)</m:t>
-                </m:r>
-              </m:oMath>
-            </m:oMathPara>
-          </w:p>
-        </w:tc>
-      </w:tr>
-      <w:tr>
-        <w:tc>
-          <w:tcPr>
-            <w:tcW w:w="3245" w:type="dxa"/>
-          </w:tcPr>
-          <w:p>
-            <w:pPr>
-              <w:jc w:val="both"/>
-            </w:pPr>
-            <w:r>
-              <w:t>public static int totalLinks</w:t>
-            </w:r>
-          </w:p>
-        </w:tc>
-        <w:tc>
-          <w:tcPr>
-            <w:tcW w:w="5309" w:type="dxa"/>
-          </w:tcPr>
-          <w:p>
-            <w:pPr>
-              <w:jc w:val="both"/>
-              <w:rPr>
-                <w:rFonts w:hint="cs"/>
                 <w:rtl/>
               </w:rPr>
             </w:pPr>
@@ -3242,7 +3427,7 @@
               <w:t>מחזיר את כמות ה-</w:t>
             </w:r>
             <w:r>
-              <w:t>links</w:t>
+              <w:t>cuts</w:t>
             </w:r>
             <w:r>
               <w:rPr>
@@ -3295,96 +3480,6 @@
           </w:p>
         </w:tc>
       </w:tr>
-      <w:tr>
-        <w:tc>
-          <w:tcPr>
-            <w:tcW w:w="3245" w:type="dxa"/>
-          </w:tcPr>
-          <w:p>
-            <w:pPr>
-              <w:jc w:val="both"/>
-              <w:rPr>
-                <w:rFonts w:hint="cs"/>
-              </w:rPr>
-            </w:pPr>
-            <w:r>
-              <w:t>public static int totalCuts</w:t>
-            </w:r>
-          </w:p>
-        </w:tc>
-        <w:tc>
-          <w:tcPr>
-            <w:tcW w:w="5309" w:type="dxa"/>
-          </w:tcPr>
-          <w:p>
-            <w:pPr>
-              <w:jc w:val="both"/>
-              <w:rPr>
-                <w:rFonts w:hint="cs"/>
-                <w:rtl/>
-              </w:rPr>
-            </w:pPr>
-            <w:r>
-              <w:rPr>
-                <w:rFonts w:hint="cs"/>
-                <w:rtl/>
-              </w:rPr>
-              <w:t>מחזיר את כמות ה-</w:t>
-            </w:r>
-            <w:r>
-              <w:t>cuts</w:t>
-            </w:r>
-            <w:r>
-              <w:rPr>
-                <w:rFonts w:hint="cs"/>
-                <w:rtl/>
-              </w:rPr>
-              <w:t xml:space="preserve"> שבוצעו סה"כ על ערימות.</w:t>
-            </w:r>
-          </w:p>
-        </w:tc>
-        <w:tc>
-          <w:tcPr>
-            <w:tcW w:w="1418" w:type="dxa"/>
-          </w:tcPr>
-          <w:p>
-            <w:pPr>
-              <w:jc w:val="both"/>
-              <w:rPr>
-                <w:rFonts w:ascii="Calibri" w:eastAsia="Calibri" w:hAnsi="Calibri"/>
-              </w:rPr>
-            </w:pPr>
-            <m:oMathPara>
-              <m:oMath>
-                <m:r>
-                  <w:rPr>
-                    <w:rFonts w:ascii="Cambria Math" w:eastAsia="Calibri" w:hAnsi="Cambria Math"/>
-                  </w:rPr>
-                  <m:t>O</m:t>
-                </m:r>
-                <m:d>
-                  <m:dPr>
-                    <m:ctrlPr>
-                      <w:rPr>
-                        <w:rFonts w:ascii="Cambria Math" w:eastAsia="Calibri" w:hAnsi="Cambria Math"/>
-                        <w:i/>
-                      </w:rPr>
-                    </m:ctrlPr>
-                  </m:dPr>
-                  <m:e>
-                    <m:r>
-                      <w:rPr>
-                        <w:rFonts w:ascii="Cambria Math" w:eastAsia="Calibri" w:hAnsi="Cambria Math"/>
-                      </w:rPr>
-                      <m:t>1</m:t>
-                    </m:r>
-                  </m:e>
-                </m:d>
-              </m:oMath>
-            </m:oMathPara>
-          </w:p>
-        </w:tc>
-      </w:tr>
     </w:tbl>
     <w:p>
       <w:pPr>
@@ -3639,7 +3734,6 @@
       <w:pPr>
         <w:jc w:val="both"/>
         <w:rPr>
-          <w:rFonts w:hint="cs"/>
           <w:rtl/>
         </w:rPr>
       </w:pPr>
@@ -4048,13 +4142,7 @@
           <w:rPr>
             <w:rFonts w:ascii="Cambria Math" w:eastAsiaTheme="minorEastAsia" w:hAnsi="Cambria Math"/>
           </w:rPr>
-          <m:t xml:space="preserve"> </m:t>
-        </m:r>
-        <m:r>
-          <w:rPr>
-            <w:rFonts w:ascii="Cambria Math" w:eastAsiaTheme="minorEastAsia" w:hAnsi="Cambria Math"/>
-          </w:rPr>
-          <m:t>O(</m:t>
+          <m:t xml:space="preserve"> O(</m:t>
         </m:r>
         <m:func>
           <m:funcPr>
@@ -4188,7 +4276,7 @@
         <w:pStyle w:val="NoSpacing"/>
         <w:jc w:val="both"/>
         <w:rPr>
-          <w:rFonts w:eastAsiaTheme="minorEastAsia" w:hint="cs"/>
+          <w:rFonts w:eastAsiaTheme="minorEastAsia"/>
           <w:rtl/>
         </w:rPr>
       </w:pPr>
@@ -4451,7 +4539,7 @@
         <w:pStyle w:val="NoSpacing"/>
         <w:jc w:val="both"/>
         <w:rPr>
-          <w:rFonts w:eastAsiaTheme="minorEastAsia" w:hint="cs"/>
+          <w:rFonts w:eastAsiaTheme="minorEastAsia"/>
           <w:rtl/>
         </w:rPr>
       </w:pPr>
@@ -4639,7 +4727,7 @@
         <w:pStyle w:val="NoSpacing"/>
         <w:jc w:val="both"/>
         <w:rPr>
-          <w:rFonts w:eastAsiaTheme="minorEastAsia" w:hint="cs"/>
+          <w:rFonts w:eastAsiaTheme="minorEastAsia"/>
           <w:i/>
           <w:rtl/>
         </w:rPr>
@@ -4821,14 +4909,11 @@
         </w:rPr>
         <w:t>.</w:t>
       </w:r>
-      <w:bookmarkStart w:id="0" w:name="_GoBack"/>
-      <w:bookmarkEnd w:id="0"/>
     </w:p>
     <w:p>
       <w:pPr>
         <w:jc w:val="both"/>
         <w:rPr>
-          <w:rFonts w:hint="cs"/>
           <w:rtl/>
         </w:rPr>
       </w:pPr>
@@ -4838,7 +4923,7 @@
         <w:pStyle w:val="Heading2"/>
         <w:jc w:val="both"/>
         <w:rPr>
-          <w:rFonts w:cs="David" w:hint="cs"/>
+          <w:rFonts w:cs="David"/>
           <w:rtl/>
         </w:rPr>
       </w:pPr>
@@ -4875,7 +4960,6 @@
               <w:bidi w:val="0"/>
               <w:jc w:val="both"/>
               <w:rPr>
-                <w:rFonts w:hint="cs"/>
                 <w:b/>
                 <w:bCs/>
                 <w:rtl/>
@@ -4899,7 +4983,6 @@
               <w:bidi w:val="0"/>
               <w:jc w:val="both"/>
               <w:rPr>
-                <w:rFonts w:hint="cs"/>
                 <w:b/>
                 <w:bCs/>
                 <w:rtl/>
@@ -4923,7 +5006,6 @@
               <w:bidi w:val="0"/>
               <w:jc w:val="both"/>
               <w:rPr>
-                <w:rFonts w:hint="cs"/>
                 <w:b/>
                 <w:bCs/>
                 <w:rtl/>
@@ -4947,7 +5029,6 @@
               <w:bidi w:val="0"/>
               <w:jc w:val="both"/>
               <w:rPr>
-                <w:rFonts w:hint="cs"/>
                 <w:b/>
                 <w:bCs/>
                 <w:rtl/>
@@ -5017,7 +5098,6 @@
               <w:bidi w:val="0"/>
               <w:jc w:val="both"/>
               <w:rPr>
-                <w:rFonts w:hint="cs"/>
                 <w:rtl/>
               </w:rPr>
             </w:pPr>
@@ -5035,7 +5115,6 @@
               <w:bidi w:val="0"/>
               <w:jc w:val="both"/>
               <w:rPr>
-                <w:rFonts w:hint="cs"/>
                 <w:rtl/>
               </w:rPr>
             </w:pPr>
@@ -5053,7 +5132,6 @@
               <w:bidi w:val="0"/>
               <w:jc w:val="both"/>
               <w:rPr>
-                <w:rFonts w:hint="cs"/>
                 <w:rtl/>
               </w:rPr>
             </w:pPr>
@@ -5071,7 +5149,6 @@
               <w:bidi w:val="0"/>
               <w:jc w:val="both"/>
               <w:rPr>
-                <w:rFonts w:hint="cs"/>
                 <w:rtl/>
               </w:rPr>
             </w:pPr>
@@ -5104,7 +5181,6 @@
               <w:bidi w:val="0"/>
               <w:jc w:val="both"/>
               <w:rPr>
-                <w:rFonts w:hint="cs"/>
                 <w:rtl/>
               </w:rPr>
             </w:pPr>
@@ -5124,7 +5200,6 @@
               <w:bidi w:val="0"/>
               <w:jc w:val="both"/>
               <w:rPr>
-                <w:rFonts w:hint="cs"/>
                 <w:rtl/>
               </w:rPr>
             </w:pPr>
@@ -5142,7 +5217,6 @@
               <w:bidi w:val="0"/>
               <w:jc w:val="both"/>
               <w:rPr>
-                <w:rFonts w:hint="cs"/>
                 <w:rtl/>
               </w:rPr>
             </w:pPr>
@@ -5160,7 +5234,6 @@
               <w:bidi w:val="0"/>
               <w:jc w:val="both"/>
               <w:rPr>
-                <w:rFonts w:hint="cs"/>
                 <w:rtl/>
               </w:rPr>
             </w:pPr>
@@ -5178,7 +5251,6 @@
               <w:bidi w:val="0"/>
               <w:jc w:val="both"/>
               <w:rPr>
-                <w:rFonts w:hint="cs"/>
                 <w:rtl/>
               </w:rPr>
             </w:pPr>
@@ -5224,7 +5296,6 @@
               <w:bidi w:val="0"/>
               <w:jc w:val="both"/>
               <w:rPr>
-                <w:rFonts w:hint="cs"/>
                 <w:rtl/>
               </w:rPr>
             </w:pPr>
@@ -5242,7 +5313,6 @@
               <w:bidi w:val="0"/>
               <w:jc w:val="both"/>
               <w:rPr>
-                <w:rFonts w:hint="cs"/>
                 <w:rtl/>
               </w:rPr>
             </w:pPr>
@@ -5260,7 +5330,6 @@
               <w:bidi w:val="0"/>
               <w:jc w:val="both"/>
               <w:rPr>
-                <w:rFonts w:hint="cs"/>
                 <w:rtl/>
               </w:rPr>
             </w:pPr>
@@ -5278,15 +5347,11 @@
               <w:bidi w:val="0"/>
               <w:jc w:val="both"/>
               <w:rPr>
-                <w:rFonts w:hint="cs"/>
-                <w:rtl/>
-              </w:rPr>
-            </w:pPr>
-            <w:r>
-              <w:t>0</w:t>
-            </w:r>
-            <w:r>
-              <w:t>.381889</w:t>
+                <w:rtl/>
+              </w:rPr>
+            </w:pPr>
+            <w:r>
+              <w:t>0.381889</w:t>
             </w:r>
           </w:p>
         </w:tc>
@@ -5330,7 +5395,6 @@
               <w:bidi w:val="0"/>
               <w:jc w:val="both"/>
               <w:rPr>
-                <w:rFonts w:hint="cs"/>
                 <w:rtl/>
               </w:rPr>
             </w:pPr>
@@ -5348,7 +5412,6 @@
               <w:bidi w:val="0"/>
               <w:jc w:val="both"/>
               <w:rPr>
-                <w:rFonts w:hint="cs"/>
                 <w:rtl/>
               </w:rPr>
             </w:pPr>
@@ -5366,7 +5429,6 @@
               <w:bidi w:val="0"/>
               <w:jc w:val="both"/>
               <w:rPr>
-                <w:rFonts w:hint="cs"/>
                 <w:rtl/>
               </w:rPr>
             </w:pPr>
@@ -5384,7 +5446,6 @@
               <w:bidi w:val="0"/>
               <w:jc w:val="both"/>
               <w:rPr>
-                <w:rFonts w:hint="cs"/>
                 <w:rtl/>
               </w:rPr>
             </w:pPr>
@@ -5430,7 +5491,6 @@
               <w:bidi w:val="0"/>
               <w:jc w:val="both"/>
               <w:rPr>
-                <w:rFonts w:hint="cs"/>
                 <w:rtl/>
               </w:rPr>
             </w:pPr>
@@ -5448,7 +5508,6 @@
               <w:bidi w:val="0"/>
               <w:jc w:val="both"/>
               <w:rPr>
-                <w:rFonts w:hint="cs"/>
                 <w:rtl/>
               </w:rPr>
             </w:pPr>
@@ -5466,7 +5525,6 @@
               <w:bidi w:val="0"/>
               <w:jc w:val="both"/>
               <w:rPr>
-                <w:rFonts w:hint="cs"/>
                 <w:rtl/>
               </w:rPr>
             </w:pPr>
@@ -5484,7 +5542,6 @@
               <w:bidi w:val="0"/>
               <w:jc w:val="both"/>
               <w:rPr>
-                <w:rFonts w:hint="cs"/>
                 <w:rtl/>
               </w:rPr>
             </w:pPr>
@@ -5533,7 +5590,6 @@
               <w:bidi w:val="0"/>
               <w:jc w:val="both"/>
               <w:rPr>
-                <w:rFonts w:hint="cs"/>
                 <w:rtl/>
               </w:rPr>
             </w:pPr>
@@ -5551,7 +5607,6 @@
               <w:bidi w:val="0"/>
               <w:jc w:val="both"/>
               <w:rPr>
-                <w:rFonts w:hint="cs"/>
                 <w:rtl/>
               </w:rPr>
             </w:pPr>
@@ -5569,7 +5624,6 @@
               <w:bidi w:val="0"/>
               <w:jc w:val="both"/>
               <w:rPr>
-                <w:rFonts w:hint="cs"/>
                 <w:rtl/>
               </w:rPr>
             </w:pPr>
@@ -5587,7 +5641,6 @@
               <w:bidi w:val="0"/>
               <w:jc w:val="both"/>
               <w:rPr>
-                <w:rFonts w:hint="cs"/>
                 <w:rtl/>
               </w:rPr>
             </w:pPr>
@@ -5628,7 +5681,6 @@
       <w:pPr>
         <w:jc w:val="both"/>
         <w:rPr>
-          <w:rFonts w:hint="cs"/>
           <w:rtl/>
         </w:rPr>
       </w:pPr>

</xml_diff>